<commit_message>
Updated Documentation with correct Link
</commit_message>
<xml_diff>
--- a/documentation/The Multiverse Project Report (Final) v2.docx
+++ b/documentation/The Multiverse Project Report (Final) v2.docx
@@ -351,13 +351,8 @@
                             <w:pPr>
                               <w:pStyle w:val="StudentAuthorName"/>
                             </w:pPr>
-                            <w:proofErr w:type="spellStart"/>
                             <w:r>
-                              <w:t>Tharuni</w:t>
-                            </w:r>
-                            <w:proofErr w:type="spellEnd"/>
-                            <w:r>
-                              <w:t xml:space="preserve"> Myda</w:t>
+                              <w:t>Tharuni Myda</w:t>
                             </w:r>
                           </w:p>
                           <w:p>
@@ -6931,21 +6926,7 @@
                 <w:rStyle w:val="Hyperlink"/>
                 <w:noProof/>
               </w:rPr>
-              <w:t>Section 6: Sum</w:t>
-            </w:r>
-            <w:r>
-              <w:rPr>
-                <w:rStyle w:val="Hyperlink"/>
-                <w:noProof/>
-              </w:rPr>
-              <w:t>m</w:t>
-            </w:r>
-            <w:r>
-              <w:rPr>
-                <w:rStyle w:val="Hyperlink"/>
-                <w:noProof/>
-              </w:rPr>
-              <w:t>ary</w:t>
+              <w:t>Section 6: Summary</w:t>
             </w:r>
             <w:r>
               <w:rPr>
@@ -7179,21 +7160,7 @@
                 <w:rStyle w:val="Hyperlink"/>
                 <w:noProof/>
               </w:rPr>
-              <w:t>Appendix B: GitHu</w:t>
-            </w:r>
-            <w:r>
-              <w:rPr>
-                <w:rStyle w:val="Hyperlink"/>
-                <w:noProof/>
-              </w:rPr>
-              <w:t>b</w:t>
-            </w:r>
-            <w:r>
-              <w:rPr>
-                <w:rStyle w:val="Hyperlink"/>
-                <w:noProof/>
-              </w:rPr>
-              <w:t xml:space="preserve"> Repository</w:t>
+              <w:t>Appendix B: GitHub Repository</w:t>
             </w:r>
             <w:r>
               <w:rPr>
@@ -21524,7 +21491,7 @@
                     <a:blip r:embed="rId31">
                       <a:extLst>
                         <a:ext uri="{FF2B5EF4-FFF2-40B4-BE49-F238E27FC236}">
-                          <a16:creationId xmlns="" xmlns:o="urn:schemas-microsoft-com:office:office" xmlns:v="urn:schemas-microsoft-com:vml" xmlns:w10="urn:schemas-microsoft-com:office:word" xmlns:w="http://schemas.openxmlformats.org/wordprocessingml/2006/main" xmlns:a14="http://schemas.microsoft.com/office/drawing/2010/main" xmlns:a16="http://schemas.microsoft.com/office/drawing/2014/main" xmlns:arto="http://schemas.microsoft.com/office/word/2006/arto" id="{52EEA416-D8E8-660A-BE62-284505483D50}"/>
+                          <a16:creationId xmlns:arto="http://schemas.microsoft.com/office/word/2006/arto" xmlns:a16="http://schemas.microsoft.com/office/drawing/2014/main" xmlns:a14="http://schemas.microsoft.com/office/drawing/2010/main" xmlns:w="http://schemas.openxmlformats.org/wordprocessingml/2006/main" xmlns:w10="urn:schemas-microsoft-com:office:word" xmlns:v="urn:schemas-microsoft-com:vml" xmlns:o="urn:schemas-microsoft-com:office:office" xmlns="" id="{52EEA416-D8E8-660A-BE62-284505483D50}"/>
                         </a:ext>
                       </a:extLst>
                     </a:blip>
@@ -21654,7 +21621,7 @@
                     <a:blip r:embed="rId32">
                       <a:extLst>
                         <a:ext uri="{FF2B5EF4-FFF2-40B4-BE49-F238E27FC236}">
-                          <a16:creationId xmlns="" xmlns:o="urn:schemas-microsoft-com:office:office" xmlns:v="urn:schemas-microsoft-com:vml" xmlns:w10="urn:schemas-microsoft-com:office:word" xmlns:w="http://schemas.openxmlformats.org/wordprocessingml/2006/main" xmlns:a14="http://schemas.microsoft.com/office/drawing/2010/main" xmlns:a16="http://schemas.microsoft.com/office/drawing/2014/main" xmlns:arto="http://schemas.microsoft.com/office/word/2006/arto" id="{E3C9365A-6C25-3521-9F19-D1B74096EB15}"/>
+                          <a16:creationId xmlns:arto="http://schemas.microsoft.com/office/word/2006/arto" xmlns:a16="http://schemas.microsoft.com/office/drawing/2014/main" xmlns:a14="http://schemas.microsoft.com/office/drawing/2010/main" xmlns:w="http://schemas.openxmlformats.org/wordprocessingml/2006/main" xmlns:w10="urn:schemas-microsoft-com:office:word" xmlns:v="urn:schemas-microsoft-com:vml" xmlns:o="urn:schemas-microsoft-com:office:office" xmlns="" id="{E3C9365A-6C25-3521-9F19-D1B74096EB15}"/>
                         </a:ext>
                       </a:extLst>
                     </a:blip>
@@ -24791,33 +24758,43 @@
       </w:r>
       <w:bookmarkEnd w:id="119"/>
     </w:p>
-    <w:p>
-      <w:hyperlink r:id="rId42">
-        <w:r>
-          <w:rPr>
-            <w:rStyle w:val="Hyperlink"/>
-          </w:rPr>
-          <w:t>https://github.com/ansarisam</w:t>
-        </w:r>
-        <w:r>
-          <w:rPr>
-            <w:rStyle w:val="Hyperlink"/>
-          </w:rPr>
-          <w:t>/</w:t>
-        </w:r>
-        <w:r>
-          <w:rPr>
-            <w:rStyle w:val="Hyperlink"/>
-          </w:rPr>
-          <w:t>multiverse/tree/main</w:t>
-        </w:r>
-      </w:hyperlink>
+    <w:bookmarkStart w:id="120" w:name="_Toc165318626"/>
+    <w:p>
+      <w:r>
+        <w:fldChar w:fldCharType="begin"/>
+      </w:r>
+      <w:r>
+        <w:instrText>HYPERLINK "https://github.com/jash-gmu/Multivariate-Timeseries-Forecasting-with-PatchTST.git"</w:instrText>
+      </w:r>
+      <w:r>
+        <w:fldChar w:fldCharType="separate"/>
+      </w:r>
+      <w:r>
+        <w:rPr>
+          <w:rStyle w:val="Hyperlink"/>
+        </w:rPr>
+        <w:t>https://github.com/jash-gmu/Multivariate-Timeseries-Forecasting-with</w:t>
+      </w:r>
+      <w:r>
+        <w:rPr>
+          <w:rStyle w:val="Hyperlink"/>
+        </w:rPr>
+        <w:t>-</w:t>
+      </w:r>
+      <w:r>
+        <w:rPr>
+          <w:rStyle w:val="Hyperlink"/>
+        </w:rPr>
+        <w:t>PatchTST.git</w:t>
+      </w:r>
+      <w:r>
+        <w:fldChar w:fldCharType="end"/>
+      </w:r>
     </w:p>
     <w:p>
       <w:pPr>
         <w:pStyle w:val="SectionSubheading"/>
       </w:pPr>
-      <w:bookmarkStart w:id="120" w:name="_Toc165318626"/>
       <w:r>
         <w:t>GitHub Repository Contents</w:t>
       </w:r>
@@ -38276,10 +38253,6 @@
 </file>
 
 <file path=customXml/item1.xml><?xml version="1.0" encoding="utf-8"?>
-<b:Sources xmlns:b="http://schemas.openxmlformats.org/officeDocument/2006/bibliography" xmlns="http://schemas.openxmlformats.org/officeDocument/2006/bibliography" SelectedStyle="\APASixthEditionOfficeOnline.xsl" StyleName="APA" Version="6"/>
-</file>
-
-<file path=customXml/item2.xml><?xml version="1.0" encoding="utf-8"?>
 <p:properties xmlns:p="http://schemas.microsoft.com/office/2006/metadata/properties" xmlns:xsi="http://www.w3.org/2001/XMLSchema-instance" xmlns:pc="http://schemas.microsoft.com/office/infopath/2007/PartnerControls">
   <documentManagement>
     <SharedWithUsers xmlns="2567825a-a888-44aa-ace5-ed0d233c7508">
@@ -38293,16 +38266,11 @@
 </p:properties>
 </file>
 
-<file path=customXml/item3.xml><?xml version="1.0" encoding="utf-8"?>
-<?mso-contentType ?>
-<FormTemplates xmlns="http://schemas.microsoft.com/sharepoint/v3/contenttype/forms">
-  <Display>DocumentLibraryForm</Display>
-  <Edit>DocumentLibraryForm</Edit>
-  <New>DocumentLibraryForm</New>
-</FormTemplates>
+<file path=customXml/item2.xml><?xml version="1.0" encoding="utf-8"?>
+<b:Sources xmlns:b="http://schemas.openxmlformats.org/officeDocument/2006/bibliography" xmlns="http://schemas.openxmlformats.org/officeDocument/2006/bibliography" SelectedStyle="\APASixthEditionOfficeOnline.xsl" StyleName="APA" Version="6"/>
 </file>
 
-<file path=customXml/item4.xml><?xml version="1.0" encoding="utf-8"?>
+<file path=customXml/item3.xml><?xml version="1.0" encoding="utf-8"?>
 <ct:contentTypeSchema xmlns:ct="http://schemas.microsoft.com/office/2006/metadata/contentType" xmlns:ma="http://schemas.microsoft.com/office/2006/metadata/properties/metaAttributes" ct:_="" ma:_="" ma:contentTypeName="Document" ma:contentTypeID="0x010100CF35B6CE6AA31F4199AC8A3695398E14" ma:contentTypeVersion="6" ma:contentTypeDescription="Create a new document." ma:contentTypeScope="" ma:versionID="5508eadf1a904dfaab8cd1933b846cbf">
   <xsd:schema xmlns:xsd="http://www.w3.org/2001/XMLSchema" xmlns:xs="http://www.w3.org/2001/XMLSchema" xmlns:p="http://schemas.microsoft.com/office/2006/metadata/properties" xmlns:ns2="59d9679a-3471-44fd-a673-46cd2d505adf" xmlns:ns3="2567825a-a888-44aa-ace5-ed0d233c7508" targetNamespace="http://schemas.microsoft.com/office/2006/metadata/properties" ma:root="true" ma:fieldsID="e927f5b1800549b91e408a419105bf89" ns2:_="" ns3:_="">
     <xsd:import namespace="59d9679a-3471-44fd-a673-46cd2d505adf"/>
@@ -38479,15 +38447,16 @@
 </ct:contentTypeSchema>
 </file>
 
-<file path=customXml/itemProps1.xml><?xml version="1.0" encoding="utf-8"?>
-<ds:datastoreItem xmlns:ds="http://schemas.openxmlformats.org/officeDocument/2006/customXml" ds:itemID="{407E74E9-584D-461A-B8A4-E6681596C0B4}">
-  <ds:schemaRefs>
-    <ds:schemaRef ds:uri="http://schemas.openxmlformats.org/officeDocument/2006/bibliography"/>
-  </ds:schemaRefs>
-</ds:datastoreItem>
+<file path=customXml/item4.xml><?xml version="1.0" encoding="utf-8"?>
+<?mso-contentType ?>
+<FormTemplates xmlns="http://schemas.microsoft.com/sharepoint/v3/contenttype/forms">
+  <Display>DocumentLibraryForm</Display>
+  <Edit>DocumentLibraryForm</Edit>
+  <New>DocumentLibraryForm</New>
+</FormTemplates>
 </file>
 
-<file path=customXml/itemProps2.xml><?xml version="1.0" encoding="utf-8"?>
+<file path=customXml/itemProps1.xml><?xml version="1.0" encoding="utf-8"?>
 <ds:datastoreItem xmlns:ds="http://schemas.openxmlformats.org/officeDocument/2006/customXml" ds:itemID="{9635B084-AF06-459E-9FF3-A8531B9F619E}">
   <ds:schemaRefs>
     <ds:schemaRef ds:uri="http://schemas.microsoft.com/office/2006/metadata/properties"/>
@@ -38497,15 +38466,15 @@
 </ds:datastoreItem>
 </file>
 
-<file path=customXml/itemProps3.xml><?xml version="1.0" encoding="utf-8"?>
-<ds:datastoreItem xmlns:ds="http://schemas.openxmlformats.org/officeDocument/2006/customXml" ds:itemID="{444753A9-7506-4DF0-8436-029231F1843F}">
+<file path=customXml/itemProps2.xml><?xml version="1.0" encoding="utf-8"?>
+<ds:datastoreItem xmlns:ds="http://schemas.openxmlformats.org/officeDocument/2006/customXml" ds:itemID="{407E74E9-584D-461A-B8A4-E6681596C0B4}">
   <ds:schemaRefs>
-    <ds:schemaRef ds:uri="http://schemas.microsoft.com/sharepoint/v3/contenttype/forms"/>
+    <ds:schemaRef ds:uri="http://schemas.openxmlformats.org/officeDocument/2006/bibliography"/>
   </ds:schemaRefs>
 </ds:datastoreItem>
 </file>
 
-<file path=customXml/itemProps4.xml><?xml version="1.0" encoding="utf-8"?>
+<file path=customXml/itemProps3.xml><?xml version="1.0" encoding="utf-8"?>
 <ds:datastoreItem xmlns:ds="http://schemas.openxmlformats.org/officeDocument/2006/customXml" ds:itemID="{D8F062C5-2D97-4089-89F6-B382BE06F110}">
   <ds:schemaRefs>
     <ds:schemaRef ds:uri="http://schemas.microsoft.com/office/2006/metadata/contentType"/>
@@ -38522,4 +38491,12 @@
     <ds:schemaRef ds:uri="http://schemas.microsoft.com/internal/obd"/>
   </ds:schemaRefs>
 </ds:datastoreItem>
+</file>
+
+<file path=customXml/itemProps4.xml><?xml version="1.0" encoding="utf-8"?>
+<ds:datastoreItem xmlns:ds="http://schemas.openxmlformats.org/officeDocument/2006/customXml" ds:itemID="{444753A9-7506-4DF0-8436-029231F1843F}">
+  <ds:schemaRefs>
+    <ds:schemaRef ds:uri="http://schemas.microsoft.com/sharepoint/v3/contenttype/forms"/>
+  </ds:schemaRefs>
+</ds:datastoreItem>
 </file>
</xml_diff>